<commit_message>
part of source code
</commit_message>
<xml_diff>
--- a/Information Extraction on vehicle postings.docx
+++ b/Information Extraction on vehicle postings.docx
@@ -639,7 +639,15 @@
         <w:t>NER</w:t>
       </w:r>
       <w:r>
-        <w:t xml:space="preserve"> systems for English are able to achieve a near-human performance. For example, the mechanism proposed MUC-7 in 1997 already scored 93.39% of F-measure which is close to the human annotators’ score: 97.6% and 96.95%. </w:t>
+        <w:t xml:space="preserve"> systems for English </w:t>
+      </w:r>
+      <w:proofErr w:type="gramStart"/>
+      <w:r>
+        <w:t>are able to</w:t>
+      </w:r>
+      <w:proofErr w:type="gramEnd"/>
+      <w:r>
+        <w:t xml:space="preserve"> achieve a near-human performance. For example, the mechanism proposed MUC-7 in 1997 already scored 93.39% of F-measure which is close to the human annotators’ score: 97.6% and 96.95%. </w:t>
       </w:r>
       <w:r>
         <w:rPr>
@@ -671,8 +679,13 @@
       <w:r>
         <w:t xml:space="preserve"> </w:t>
       </w:r>
-      <w:r>
-        <w:t>Kushmerick et.al [</w:t>
+      <w:proofErr w:type="spellStart"/>
+      <w:r>
+        <w:t>Kushmerick</w:t>
+      </w:r>
+      <w:proofErr w:type="spellEnd"/>
+      <w:r>
+        <w:t xml:space="preserve"> et.al [</w:t>
       </w:r>
       <w:r>
         <w:rPr>
@@ -1952,7 +1965,21 @@
         <w:rPr>
           <w:lang w:val="en-US"/>
         </w:rPr>
-        <w:t xml:space="preserve"> According to spaCy’s official documents, it supports deep learning networks</w:t>
+        <w:t xml:space="preserve"> According to </w:t>
+      </w:r>
+      <w:proofErr w:type="spellStart"/>
+      <w:r>
+        <w:rPr>
+          <w:lang w:val="en-US"/>
+        </w:rPr>
+        <w:t>spaCy’s</w:t>
+      </w:r>
+      <w:proofErr w:type="spellEnd"/>
+      <w:r>
+        <w:rPr>
+          <w:lang w:val="en-US"/>
+        </w:rPr>
+        <w:t xml:space="preserve"> official documents, it supports deep learning networks</w:t>
       </w:r>
       <w:r>
         <w:rPr>
@@ -2083,8 +2110,16 @@
         <w:rPr>
           <w:lang w:val="en-US"/>
         </w:rPr>
-        <w:t>During the training process of spaCy’s</w:t>
-      </w:r>
+        <w:t xml:space="preserve">During the training process of </w:t>
+      </w:r>
+      <w:proofErr w:type="spellStart"/>
+      <w:r>
+        <w:rPr>
+          <w:lang w:val="en-US"/>
+        </w:rPr>
+        <w:t>spaCy’s</w:t>
+      </w:r>
+      <w:proofErr w:type="spellEnd"/>
       <w:r>
         <w:rPr>
           <w:lang w:val="en-US"/>
@@ -4465,7 +4500,21 @@
         <w:rPr>
           <w:lang w:eastAsia="zh-CN"/>
         </w:rPr>
-        <w:t>This observation aligns the statement made by Lothritz et. al that transformer-based models perform worse in terms of precision but better in terms of recall. [</w:t>
+        <w:t xml:space="preserve">This observation aligns the statement made by </w:t>
+      </w:r>
+      <w:proofErr w:type="spellStart"/>
+      <w:r>
+        <w:rPr>
+          <w:lang w:eastAsia="zh-CN"/>
+        </w:rPr>
+        <w:t>Lothritz</w:t>
+      </w:r>
+      <w:proofErr w:type="spellEnd"/>
+      <w:r>
+        <w:rPr>
+          <w:lang w:eastAsia="zh-CN"/>
+        </w:rPr>
+        <w:t xml:space="preserve"> et. al that transformer-based models perform worse in terms of precision but better in terms of recall. [</w:t>
       </w:r>
       <w:r>
         <w:rPr>
@@ -6307,13 +6356,27 @@
         <w:rPr>
           <w:lang w:eastAsia="zh-CN"/>
         </w:rPr>
-        <w:t xml:space="preserve">which shown in Fig.10  </w:t>
-      </w:r>
-      <w:r>
-        <w:rPr>
-          <w:lang w:eastAsia="zh-CN"/>
-        </w:rPr>
-        <w:t>so that my work can be beneficial to more peopl</w:t>
+        <w:t>which shown in Fig.</w:t>
+      </w:r>
+      <w:proofErr w:type="gramStart"/>
+      <w:r>
+        <w:rPr>
+          <w:lang w:eastAsia="zh-CN"/>
+        </w:rPr>
+        <w:t xml:space="preserve">10  </w:t>
+      </w:r>
+      <w:r>
+        <w:rPr>
+          <w:lang w:eastAsia="zh-CN"/>
+        </w:rPr>
+        <w:t>so</w:t>
+      </w:r>
+      <w:proofErr w:type="gramEnd"/>
+      <w:r>
+        <w:rPr>
+          <w:lang w:eastAsia="zh-CN"/>
+        </w:rPr>
+        <w:t xml:space="preserve"> that my work can be beneficial to more peopl</w:t>
       </w:r>
       <w:r>
         <w:rPr>
@@ -6395,7 +6458,10 @@
         <w:fldChar w:fldCharType="begin"/>
       </w:r>
       <w:r>
-        <w:instrText xml:space="preserve"> SEQ Figure \* ARABIC </w:instrText>
+        <w:instrText xml:space="preserve"> SEQ </w:instrText>
+      </w:r>
+      <w:r>
+        <w:instrText xml:space="preserve">Figure \* ARABIC </w:instrText>
       </w:r>
       <w:r>
         <w:fldChar w:fldCharType="separate"/>

</xml_diff>